<commit_message>
Commit To Wast File
</commit_message>
<xml_diff>
--- a/GitCommands.docx
+++ b/GitCommands.docx
@@ -377,10 +377,71 @@
         <w:rPr>
           <w:lang w:val="en-US"/>
         </w:rPr>
-        <w:t>Diff From Staged To Last Commited</w:t>
+        <w:t xml:space="preserve">Diff From Staged To Last </w:t>
+      </w:r>
+      <w:proofErr w:type="spellStart"/>
+      <w:r>
+        <w:rPr>
+          <w:lang w:val="en-US"/>
+        </w:rPr>
+        <w:t>Commited</w:t>
+      </w:r>
+      <w:proofErr w:type="spellEnd"/>
+    </w:p>
+    <w:p>
+      <w:pPr>
+        <w:rPr>
+          <w:lang w:val="en-US"/>
+        </w:rPr>
+      </w:pPr>
+      <w:proofErr w:type="spellStart"/>
+      <w:proofErr w:type="gramStart"/>
+      <w:r>
+        <w:rPr>
+          <w:lang w:val="en-US"/>
+        </w:rPr>
+        <w:t>git</w:t>
+      </w:r>
+      <w:proofErr w:type="spellEnd"/>
+      <w:proofErr w:type="gramEnd"/>
+      <w:r>
+        <w:rPr>
+          <w:lang w:val="en-US"/>
+        </w:rPr>
+        <w:t xml:space="preserve"> commit –a –m “title”</w:t>
+      </w:r>
+    </w:p>
+    <w:p>
+      <w:pPr>
+        <w:pStyle w:val="ListParagraph"/>
+        <w:numPr>
+          <w:ilvl w:val="0"/>
+          <w:numId w:val="2"/>
+        </w:numPr>
+        <w:rPr>
+          <w:lang w:val="en-US"/>
+        </w:rPr>
+      </w:pPr>
+      <w:r>
+        <w:rPr>
+          <w:lang w:val="en-US"/>
+        </w:rPr>
+        <w:t>Skip Staged Area Command</w:t>
       </w:r>
       <w:bookmarkStart w:id="0" w:name="_GoBack"/>
       <w:bookmarkEnd w:id="0"/>
+      <w:r>
+        <w:rPr>
+          <w:lang w:val="en-US"/>
+        </w:rPr>
+        <w:t xml:space="preserve"> </w:t>
+      </w:r>
+      <w:r>
+        <w:rPr>
+          <w:lang w:val="en-US"/>
+        </w:rPr>
+        <w:t xml:space="preserve"> </w:t>
+      </w:r>
     </w:p>
     <w:p>
       <w:pPr>

</xml_diff>